<commit_message>
0013 concat pdf barragem + condicionante + carac
</commit_message>
<xml_diff>
--- a/Código Fonte/VERSAO-ATUAL/src/Credenciado/Credenciado/Content/_pdfAspose/Relatorio_Caracterizacao_Barragem_Dispensada.docx
+++ b/Código Fonte/VERSAO-ATUAL/src/Credenciado/Credenciado/Content/_pdfAspose/Relatorio_Caracterizacao_Barragem_Dispensada.docx
@@ -1564,6 +1564,7 @@
               </w:rPr>
               <w:t>Norte:</w:t>
             </w:r>
+            <w:proofErr w:type="spellEnd"/>
             <w:r>
               <w:rPr>
                 <w:rFonts w:ascii="Arial Narrow" w:hAnsi="Arial Narrow" w:cs="Arial"/>
@@ -1599,18 +1600,7 @@
                 <w:szCs w:val="20"/>
                 <w:lang w:val="en-US"/>
               </w:rPr>
-              <w:t>«northing</w:t>
-            </w:r>
-            <w:proofErr w:type="spellEnd"/>
-            <w:r>
-              <w:rPr>
-                <w:rFonts w:ascii="Arial Narrow" w:hAnsi="Arial Narrow" w:cs="Arial"/>
-                <w:noProof/>
-                <w:sz w:val="20"/>
-                <w:szCs w:val="20"/>
-                <w:lang w:val="en-US"/>
-              </w:rPr>
-              <w:t>»</w:t>
+              <w:t>«northing»</w:t>
             </w:r>
             <w:r>
               <w:rPr>
@@ -1745,29 +1735,7 @@
                 <w:szCs w:val="10"/>
                 <w:lang w:val="en-US"/>
               </w:rPr>
-              <w:t>«</w:t>
-            </w:r>
-            <w:proofErr w:type="spellStart"/>
-            <w:r>
-              <w:rPr>
-                <w:rFonts w:ascii="Arial" w:hAnsi="Arial" w:cs="Arial"/>
-                <w:noProof/>
-                <w:sz w:val="8"/>
-                <w:szCs w:val="10"/>
-                <w:lang w:val="en-US"/>
-              </w:rPr>
-              <w:t>TableEnd:Caracterizacao.barragemEntity.c</w:t>
-            </w:r>
-            <w:proofErr w:type="spellEnd"/>
-            <w:r>
-              <w:rPr>
-                <w:rFonts w:ascii="Arial" w:hAnsi="Arial" w:cs="Arial"/>
-                <w:noProof/>
-                <w:sz w:val="8"/>
-                <w:szCs w:val="10"/>
-                <w:lang w:val="en-US"/>
-              </w:rPr>
-              <w:t>»</w:t>
+              <w:t>«TableEnd:Caracterizacao.barragemEntity.c»</w:t>
             </w:r>
             <w:r>
               <w:rPr>
@@ -2024,7 +1992,6 @@
                 <w:rFonts w:ascii="Arial Narrow" w:hAnsi="Arial Narrow" w:cs="Arial"/>
                 <w:sz w:val="20"/>
                 <w:szCs w:val="20"/>
-                <w:lang w:val="en-US"/>
               </w:rPr>
             </w:pPr>
             <w:r>
@@ -2313,7 +2280,6 @@
                 <w:rFonts w:ascii="Arial Narrow" w:hAnsi="Arial Narrow" w:cs="Arial"/>
                 <w:sz w:val="20"/>
                 <w:szCs w:val="20"/>
-                <w:lang w:val="en-US"/>
               </w:rPr>
             </w:pPr>
             <w:r>
@@ -2497,7 +2463,6 @@
                 <w:rFonts w:ascii="Arial Narrow" w:hAnsi="Arial Narrow" w:cs="Arial"/>
                 <w:sz w:val="20"/>
                 <w:szCs w:val="20"/>
-                <w:lang w:val="en-US"/>
               </w:rPr>
             </w:pPr>
             <w:r>
@@ -2584,7 +2549,6 @@
                 <w:rFonts w:ascii="Arial Narrow" w:hAnsi="Arial Narrow" w:cs="Arial"/>
                 <w:sz w:val="20"/>
                 <w:szCs w:val="20"/>
-                <w:lang w:val="en-US"/>
               </w:rPr>
             </w:pPr>
             <w:r>
@@ -2763,7 +2727,6 @@
                 <w:rFonts w:ascii="Arial Narrow" w:hAnsi="Arial Narrow" w:cs="Arial"/>
                 <w:sz w:val="20"/>
                 <w:szCs w:val="20"/>
-                <w:lang w:val="en-US"/>
               </w:rPr>
             </w:pPr>
             <w:r>
@@ -2942,7 +2905,6 @@
                 <w:rFonts w:ascii="Arial Narrow" w:hAnsi="Arial Narrow" w:cs="Arial"/>
                 <w:sz w:val="20"/>
                 <w:szCs w:val="20"/>
-                <w:lang w:val="en-US"/>
               </w:rPr>
             </w:pPr>
             <w:r>
@@ -3032,7 +2994,6 @@
               </w:rPr>
               <w:t>DA BARRAGEM CONSTRUÍDA</w:t>
             </w:r>
-            <w:bookmarkStart w:id="1" w:name="_GoBack"/>
             <w:r>
               <w:rPr>
                 <w:rFonts w:ascii="Arial Narrow" w:hAnsi="Arial Narrow" w:cs="Arial"/>
@@ -3074,7 +3035,6 @@
               </w:rPr>
               <w:fldChar w:fldCharType="end"/>
             </w:r>
-            <w:bookmarkEnd w:id="1"/>
           </w:p>
         </w:tc>
       </w:tr>
@@ -4879,6 +4839,59 @@
           <w:szCs w:val="6"/>
         </w:rPr>
       </w:pPr>
+      <w:r>
+        <w:rPr>
+          <w:rFonts w:ascii="Arial Narrow" w:hAnsi="Arial Narrow"/>
+          <w:sz w:val="6"/>
+          <w:szCs w:val="6"/>
+        </w:rPr>
+        <w:fldChar w:fldCharType="begin"/>
+      </w:r>
+      <w:r>
+        <w:rPr>
+          <w:rFonts w:ascii="Arial Narrow" w:hAnsi="Arial Narrow"/>
+          <w:sz w:val="6"/>
+          <w:szCs w:val="6"/>
+        </w:rPr>
+        <w:instrText xml:space="preserve"> MERGEFIELD  TableEnd:Documento  \* MERGEFORMAT </w:instrText>
+      </w:r>
+      <w:r>
+        <w:rPr>
+          <w:rFonts w:ascii="Arial Narrow" w:hAnsi="Arial Narrow"/>
+          <w:sz w:val="6"/>
+          <w:szCs w:val="6"/>
+        </w:rPr>
+        <w:fldChar w:fldCharType="separate"/>
+      </w:r>
+      <w:r>
+        <w:rPr>
+          <w:rFonts w:ascii="Arial Narrow" w:hAnsi="Arial Narrow"/>
+          <w:noProof/>
+          <w:sz w:val="6"/>
+          <w:szCs w:val="6"/>
+        </w:rPr>
+        <w:t>«TableEnd:Documento»</w:t>
+      </w:r>
+      <w:r>
+        <w:rPr>
+          <w:rFonts w:ascii="Arial Narrow" w:hAnsi="Arial Narrow"/>
+          <w:sz w:val="6"/>
+          <w:szCs w:val="6"/>
+        </w:rPr>
+        <w:fldChar w:fldCharType="end"/>
+      </w:r>
+    </w:p>
+    <w:p>
+      <w:pPr>
+        <w:rPr>
+          <w:rFonts w:ascii="Arial Narrow" w:hAnsi="Arial Narrow"/>
+          <w:sz w:val="6"/>
+          <w:szCs w:val="6"/>
+          <w:u w:val="single"/>
+        </w:rPr>
+      </w:pPr>
+      <w:bookmarkStart w:id="1" w:name="_GoBack"/>
+      <w:bookmarkEnd w:id="1"/>
     </w:p>
     <w:sectPr>
       <w:headerReference w:type="default" r:id="rId8"/>
@@ -6623,7 +6636,7 @@
       <w:lang w:eastAsia="pt-BR"/>
     </w:rPr>
   </w:style>
-  <w:style w:type="character" w:default="1" w:styleId="Tipodeletrapredefinidodopargrafo">
+  <w:style w:type="character" w:default="1" w:styleId="Fontepargpadro">
     <w:name w:val="Default Paragraph Font"/>
     <w:uiPriority w:val="1"/>
     <w:semiHidden/>
@@ -6665,7 +6678,7 @@
   <w:style w:type="paragraph" w:styleId="Cabealho">
     <w:name w:val="header"/>
     <w:basedOn w:val="Normal"/>
-    <w:link w:val="CabealhoCarter"/>
+    <w:link w:val="CabealhoChar"/>
     <w:uiPriority w:val="99"/>
     <w:rsid w:val="005B649A"/>
     <w:pPr>
@@ -6675,9 +6688,9 @@
       </w:tabs>
     </w:pPr>
   </w:style>
-  <w:style w:type="character" w:customStyle="1" w:styleId="CabealhoCarter">
-    <w:name w:val="Cabeçalho Caráter"/>
-    <w:basedOn w:val="Tipodeletrapredefinidodopargrafo"/>
+  <w:style w:type="character" w:customStyle="1" w:styleId="CabealhoChar">
+    <w:name w:val="Cabeçalho Char"/>
+    <w:basedOn w:val="Fontepargpadro"/>
     <w:link w:val="Cabealho"/>
     <w:uiPriority w:val="99"/>
     <w:rsid w:val="005B649A"/>
@@ -6691,7 +6704,7 @@
   <w:style w:type="paragraph" w:styleId="Rodap">
     <w:name w:val="footer"/>
     <w:basedOn w:val="Normal"/>
-    <w:link w:val="RodapCarter"/>
+    <w:link w:val="RodapChar"/>
     <w:uiPriority w:val="99"/>
     <w:rsid w:val="005B649A"/>
     <w:pPr>
@@ -6701,9 +6714,9 @@
       </w:tabs>
     </w:pPr>
   </w:style>
-  <w:style w:type="character" w:customStyle="1" w:styleId="RodapCarter">
-    <w:name w:val="Rodapé Caráter"/>
-    <w:basedOn w:val="Tipodeletrapredefinidodopargrafo"/>
+  <w:style w:type="character" w:customStyle="1" w:styleId="RodapChar">
+    <w:name w:val="Rodapé Char"/>
+    <w:basedOn w:val="Fontepargpadro"/>
     <w:link w:val="Rodap"/>
     <w:uiPriority w:val="99"/>
     <w:rsid w:val="005B649A"/>
@@ -6737,10 +6750,10 @@
       </w:tblBorders>
     </w:tblPr>
   </w:style>
-  <w:style w:type="paragraph" w:styleId="Avanodecorpodetexto3">
+  <w:style w:type="paragraph" w:styleId="Recuodecorpodetexto3">
     <w:name w:val="Body Text Indent 3"/>
     <w:basedOn w:val="Normal"/>
-    <w:link w:val="Avanodecorpodetexto3Carter"/>
+    <w:link w:val="Recuodecorpodetexto3Char"/>
     <w:rsid w:val="005B649A"/>
     <w:pPr>
       <w:spacing w:after="120"/>
@@ -6751,10 +6764,10 @@
       <w:szCs w:val="16"/>
     </w:rPr>
   </w:style>
-  <w:style w:type="character" w:customStyle="1" w:styleId="Avanodecorpodetexto3Carter">
-    <w:name w:val="Avanço de corpo de texto 3 Caráter"/>
-    <w:basedOn w:val="Tipodeletrapredefinidodopargrafo"/>
-    <w:link w:val="Avanodecorpodetexto3"/>
+  <w:style w:type="character" w:customStyle="1" w:styleId="Recuodecorpodetexto3Char">
+    <w:name w:val="Recuo de corpo de texto 3 Char"/>
+    <w:basedOn w:val="Fontepargpadro"/>
+    <w:link w:val="Recuodecorpodetexto3"/>
     <w:rsid w:val="005B649A"/>
     <w:rPr>
       <w:rFonts w:ascii="Times New Roman" w:eastAsia="Times New Roman" w:hAnsi="Times New Roman" w:cs="Times New Roman"/>
@@ -6766,7 +6779,7 @@
   <w:style w:type="paragraph" w:styleId="Textodebalo">
     <w:name w:val="Balloon Text"/>
     <w:basedOn w:val="Normal"/>
-    <w:link w:val="TextodebaloCarter"/>
+    <w:link w:val="TextodebaloChar"/>
     <w:uiPriority w:val="99"/>
     <w:semiHidden/>
     <w:unhideWhenUsed/>
@@ -6777,9 +6790,9 @@
       <w:szCs w:val="16"/>
     </w:rPr>
   </w:style>
-  <w:style w:type="character" w:customStyle="1" w:styleId="TextodebaloCarter">
-    <w:name w:val="Texto de balão Caráter"/>
-    <w:basedOn w:val="Tipodeletrapredefinidodopargrafo"/>
+  <w:style w:type="character" w:customStyle="1" w:styleId="TextodebaloChar">
+    <w:name w:val="Texto de balão Char"/>
+    <w:basedOn w:val="Fontepargpadro"/>
     <w:link w:val="Textodebalo"/>
     <w:uiPriority w:val="99"/>
     <w:semiHidden/>
@@ -6793,7 +6806,7 @@
   </w:style>
   <w:style w:type="character" w:styleId="Refdecomentrio">
     <w:name w:val="annotation reference"/>
-    <w:basedOn w:val="Tipodeletrapredefinidodopargrafo"/>
+    <w:basedOn w:val="Fontepargpadro"/>
     <w:uiPriority w:val="99"/>
     <w:semiHidden/>
     <w:unhideWhenUsed/>
@@ -6806,7 +6819,7 @@
   <w:style w:type="paragraph" w:styleId="Textodecomentrio">
     <w:name w:val="annotation text"/>
     <w:basedOn w:val="Normal"/>
-    <w:link w:val="TextodecomentrioCarter"/>
+    <w:link w:val="TextodecomentrioChar"/>
     <w:uiPriority w:val="99"/>
     <w:semiHidden/>
     <w:unhideWhenUsed/>
@@ -6816,9 +6829,9 @@
       <w:szCs w:val="20"/>
     </w:rPr>
   </w:style>
-  <w:style w:type="character" w:customStyle="1" w:styleId="TextodecomentrioCarter">
-    <w:name w:val="Texto de comentário Caráter"/>
-    <w:basedOn w:val="Tipodeletrapredefinidodopargrafo"/>
+  <w:style w:type="character" w:customStyle="1" w:styleId="TextodecomentrioChar">
+    <w:name w:val="Texto de comentário Char"/>
+    <w:basedOn w:val="Fontepargpadro"/>
     <w:link w:val="Textodecomentrio"/>
     <w:uiPriority w:val="99"/>
     <w:semiHidden/>
@@ -6830,11 +6843,11 @@
       <w:lang w:eastAsia="pt-BR"/>
     </w:rPr>
   </w:style>
-  <w:style w:type="paragraph" w:styleId="Assuntodecomentrio">
+  <w:style w:type="paragraph" w:styleId="Assuntodocomentrio">
     <w:name w:val="annotation subject"/>
     <w:basedOn w:val="Textodecomentrio"/>
     <w:next w:val="Textodecomentrio"/>
-    <w:link w:val="AssuntodecomentrioCarter"/>
+    <w:link w:val="AssuntodocomentrioChar"/>
     <w:uiPriority w:val="99"/>
     <w:semiHidden/>
     <w:unhideWhenUsed/>
@@ -6844,10 +6857,10 @@
       <w:bCs/>
     </w:rPr>
   </w:style>
-  <w:style w:type="character" w:customStyle="1" w:styleId="AssuntodecomentrioCarter">
-    <w:name w:val="Assunto de comentário Caráter"/>
-    <w:basedOn w:val="TextodecomentrioCarter"/>
-    <w:link w:val="Assuntodecomentrio"/>
+  <w:style w:type="character" w:customStyle="1" w:styleId="AssuntodocomentrioChar">
+    <w:name w:val="Assunto do comentário Char"/>
+    <w:basedOn w:val="TextodecomentrioChar"/>
+    <w:link w:val="Assuntodocomentrio"/>
     <w:uiPriority w:val="99"/>
     <w:semiHidden/>
     <w:rsid w:val="00F12928"/>
@@ -6860,7 +6873,7 @@
       <w:lang w:eastAsia="pt-BR"/>
     </w:rPr>
   </w:style>
-  <w:style w:type="table" w:styleId="TabelacomGrelha">
+  <w:style w:type="table" w:styleId="Tabelacomgrade">
     <w:name w:val="Table Grid"/>
     <w:basedOn w:val="Tabelanormal"/>
     <w:uiPriority w:val="59"/>
@@ -7183,7 +7196,7 @@
 </file>
 
 <file path=customXml/itemProps1.xml><?xml version="1.0" encoding="utf-8"?>
-<ds:datastoreItem xmlns:ds="http://schemas.openxmlformats.org/officeDocument/2006/customXml" ds:itemID="{F690D0A5-6F15-4F3B-BE5C-BEDCB30A3148}">
+<ds:datastoreItem xmlns:ds="http://schemas.openxmlformats.org/officeDocument/2006/customXml" ds:itemID="{7D33C294-939E-497E-9111-E14BEE69B89A}">
   <ds:schemaRefs>
     <ds:schemaRef ds:uri="http://schemas.openxmlformats.org/officeDocument/2006/bibliography"/>
   </ds:schemaRefs>

</xml_diff>